<commit_message>
Completed Exp 2 and Exp 3
</commit_message>
<xml_diff>
--- a/Lab Manual/Experiment - 3/Exp-3 Multiple Linear Regression lab.docx
+++ b/Lab Manual/Experiment - 3/Exp-3 Multiple Linear Regression lab.docx
@@ -1,6 +1,6 @@
 
 <file path=word/document.xml><?xml version="1.0" encoding="utf-8"?>
-<w:document xmlns:wpc="http://schemas.microsoft.com/office/word/2010/wordprocessingCanvas" xmlns:cx="http://schemas.microsoft.com/office/drawing/2014/chartex" xmlns:cx1="http://schemas.microsoft.com/office/drawing/2015/9/8/chartex" xmlns:cx2="http://schemas.microsoft.com/office/drawing/2015/10/21/chartex" xmlns:cx3="http://schemas.microsoft.com/office/drawing/2016/5/9/chartex" xmlns:cx4="http://schemas.microsoft.com/office/drawing/2016/5/10/chartex" xmlns:cx5="http://schemas.microsoft.com/office/drawing/2016/5/11/chartex" xmlns:cx6="http://schemas.microsoft.com/office/drawing/2016/5/12/chartex" xmlns:cx7="http://schemas.microsoft.com/office/drawing/2016/5/13/chartex" xmlns:cx8="http://schemas.microsoft.com/office/drawing/2016/5/14/chartex" xmlns:mc="http://schemas.openxmlformats.org/markup-compatibility/2006" xmlns:aink="http://schemas.microsoft.com/office/drawing/2016/ink" xmlns:am3d="http://schemas.microsoft.com/office/drawing/2017/model3d" xmlns:o="urn:schemas-microsoft-com:office:office" xmlns:oel="http://schemas.microsoft.com/office/2019/extlst" xmlns:r="http://schemas.openxmlformats.org/officeDocument/2006/relationships" xmlns:m="http://schemas.openxmlformats.org/officeDocument/2006/math" xmlns:v="urn:schemas-microsoft-com:vml" xmlns:wp14="http://schemas.microsoft.com/office/word/2010/wordprocessingDrawing" xmlns:wp="http://schemas.openxmlformats.org/drawingml/2006/wordprocessingDrawing" xmlns:w10="urn:schemas-microsoft-com:office:word" xmlns:w="http://schemas.openxmlformats.org/wordprocessingml/2006/main" xmlns:w14="http://schemas.microsoft.com/office/word/2010/wordml" xmlns:w15="http://schemas.microsoft.com/office/word/2012/wordml" xmlns:w16cex="http://schemas.microsoft.com/office/word/2018/wordml/cex" xmlns:w16cid="http://schemas.microsoft.com/office/word/2016/wordml/cid" xmlns:w16="http://schemas.microsoft.com/office/word/2018/wordml" xmlns:w16sdtdh="http://schemas.microsoft.com/office/word/2020/wordml/sdtdatahash" xmlns:w16se="http://schemas.microsoft.com/office/word/2015/wordml/symex" xmlns:wpg="http://schemas.microsoft.com/office/word/2010/wordprocessingGroup" xmlns:wpi="http://schemas.microsoft.com/office/word/2010/wordprocessingInk" xmlns:wne="http://schemas.microsoft.com/office/word/2006/wordml" xmlns:wps="http://schemas.microsoft.com/office/word/2010/wordprocessingShape" mc:Ignorable="w14 w15 w16se w16cid w16 w16cex w16sdtdh wp14">
+<w:document xmlns:wpc="http://schemas.microsoft.com/office/word/2010/wordprocessingCanvas" xmlns:cx="http://schemas.microsoft.com/office/drawing/2014/chartex" xmlns:cx1="http://schemas.microsoft.com/office/drawing/2015/9/8/chartex" xmlns:cx2="http://schemas.microsoft.com/office/drawing/2015/10/21/chartex" xmlns:cx3="http://schemas.microsoft.com/office/drawing/2016/5/9/chartex" xmlns:cx4="http://schemas.microsoft.com/office/drawing/2016/5/10/chartex" xmlns:cx5="http://schemas.microsoft.com/office/drawing/2016/5/11/chartex" xmlns:cx6="http://schemas.microsoft.com/office/drawing/2016/5/12/chartex" xmlns:cx7="http://schemas.microsoft.com/office/drawing/2016/5/13/chartex" xmlns:cx8="http://schemas.microsoft.com/office/drawing/2016/5/14/chartex" xmlns:mc="http://schemas.openxmlformats.org/markup-compatibility/2006" xmlns:aink="http://schemas.microsoft.com/office/drawing/2016/ink" xmlns:am3d="http://schemas.microsoft.com/office/drawing/2017/model3d" xmlns:o="urn:schemas-microsoft-com:office:office" xmlns:oel="http://schemas.microsoft.com/office/2019/extlst" xmlns:r="http://schemas.openxmlformats.org/officeDocument/2006/relationships" xmlns:m="http://schemas.openxmlformats.org/officeDocument/2006/math" xmlns:v="urn:schemas-microsoft-com:vml" xmlns:wp14="http://schemas.microsoft.com/office/word/2010/wordprocessingDrawing" xmlns:wp="http://schemas.openxmlformats.org/drawingml/2006/wordprocessingDrawing" xmlns:w10="urn:schemas-microsoft-com:office:word" xmlns:w="http://schemas.openxmlformats.org/wordprocessingml/2006/main" xmlns:w14="http://schemas.microsoft.com/office/word/2010/wordml" xmlns:w15="http://schemas.microsoft.com/office/word/2012/wordml" xmlns:w16cex="http://schemas.microsoft.com/office/word/2018/wordml/cex" xmlns:w16cid="http://schemas.microsoft.com/office/word/2016/wordml/cid" xmlns:w16="http://schemas.microsoft.com/office/word/2018/wordml" xmlns:w16du="http://schemas.microsoft.com/office/word/2023/wordml/word16du" xmlns:w16sdtdh="http://schemas.microsoft.com/office/word/2020/wordml/sdtdatahash" xmlns:w16se="http://schemas.microsoft.com/office/word/2015/wordml/symex" xmlns:wpg="http://schemas.microsoft.com/office/word/2010/wordprocessingGroup" xmlns:wpi="http://schemas.microsoft.com/office/word/2010/wordprocessingInk" xmlns:wne="http://schemas.microsoft.com/office/word/2006/wordml" xmlns:wps="http://schemas.microsoft.com/office/word/2010/wordprocessingShape" mc:Ignorable="w14 w15 w16se w16cid w16 w16cex w16sdtdh w16du wp14">
   <w:body>
     <w:p>
       <w:pPr>
@@ -417,8 +417,16 @@
           <w:szCs w:val="28"/>
           <w:u w:val="single"/>
         </w:rPr>
-        <w:t xml:space="preserve">Methodology: </w:t>
+        <w:t>Program (Code):</w:t>
       </w:r>
+    </w:p>
+    <w:p>
+      <w:pPr>
+        <w:rPr>
+          <w:rFonts w:asciiTheme="minorHAnsi" w:hAnsiTheme="minorHAnsi" w:cstheme="minorHAnsi"/>
+          <w:color w:val="000000" w:themeColor="text1"/>
+        </w:rPr>
+      </w:pPr>
     </w:p>
     <w:p>
       <w:pPr>
@@ -731,7 +739,126 @@
     </w:p>
     <w:p>
       <w:pPr>
-        <w:pStyle w:val="ListParagraph"/>
+        <w:spacing w:after="200" w:line="276" w:lineRule="auto"/>
+        <w:rPr>
+          <w:rFonts w:eastAsia="Cambria"/>
+          <w:b/>
+          <w:color w:val="000000" w:themeColor="text1"/>
+        </w:rPr>
+      </w:pPr>
+    </w:p>
+    <w:p>
+      <w:pPr>
+        <w:spacing w:after="200" w:line="276" w:lineRule="auto"/>
+        <w:rPr>
+          <w:rFonts w:eastAsia="Cambria"/>
+          <w:b/>
+          <w:color w:val="000000" w:themeColor="text1"/>
+        </w:rPr>
+      </w:pPr>
+    </w:p>
+    <w:p>
+      <w:pPr>
+        <w:spacing w:after="200" w:line="276" w:lineRule="auto"/>
+        <w:rPr>
+          <w:rFonts w:eastAsia="Cambria"/>
+          <w:b/>
+          <w:color w:val="000000" w:themeColor="text1"/>
+        </w:rPr>
+      </w:pPr>
+    </w:p>
+    <w:p>
+      <w:pPr>
+        <w:spacing w:after="200" w:line="276" w:lineRule="auto"/>
+        <w:rPr>
+          <w:rFonts w:eastAsia="Cambria"/>
+          <w:b/>
+          <w:color w:val="000000" w:themeColor="text1"/>
+        </w:rPr>
+      </w:pPr>
+    </w:p>
+    <w:p>
+      <w:pPr>
+        <w:spacing w:after="200" w:line="276" w:lineRule="auto"/>
+        <w:rPr>
+          <w:rFonts w:eastAsia="Cambria"/>
+          <w:b/>
+          <w:color w:val="000000" w:themeColor="text1"/>
+        </w:rPr>
+      </w:pPr>
+    </w:p>
+    <w:p>
+      <w:pPr>
+        <w:spacing w:after="200" w:line="276" w:lineRule="auto"/>
+        <w:rPr>
+          <w:rFonts w:eastAsia="Cambria"/>
+          <w:b/>
+          <w:color w:val="000000" w:themeColor="text1"/>
+        </w:rPr>
+      </w:pPr>
+    </w:p>
+    <w:p>
+      <w:pPr>
+        <w:spacing w:after="200" w:line="276" w:lineRule="auto"/>
+        <w:rPr>
+          <w:rFonts w:eastAsia="Cambria"/>
+          <w:b/>
+          <w:color w:val="000000" w:themeColor="text1"/>
+        </w:rPr>
+      </w:pPr>
+    </w:p>
+    <w:p>
+      <w:pPr>
+        <w:spacing w:after="200" w:line="276" w:lineRule="auto"/>
+        <w:rPr>
+          <w:rFonts w:eastAsia="Cambria"/>
+          <w:b/>
+          <w:color w:val="000000" w:themeColor="text1"/>
+        </w:rPr>
+      </w:pPr>
+    </w:p>
+    <w:p>
+      <w:pPr>
+        <w:spacing w:after="200" w:line="276" w:lineRule="auto"/>
+        <w:rPr>
+          <w:rFonts w:eastAsia="Cambria"/>
+          <w:b/>
+          <w:color w:val="000000" w:themeColor="text1"/>
+        </w:rPr>
+      </w:pPr>
+    </w:p>
+    <w:p>
+      <w:pPr>
+        <w:spacing w:after="200" w:line="276" w:lineRule="auto"/>
+        <w:rPr>
+          <w:rFonts w:eastAsia="Cambria"/>
+          <w:b/>
+          <w:color w:val="000000" w:themeColor="text1"/>
+        </w:rPr>
+      </w:pPr>
+    </w:p>
+    <w:p>
+      <w:pPr>
+        <w:spacing w:after="200" w:line="276" w:lineRule="auto"/>
+        <w:rPr>
+          <w:rFonts w:eastAsia="Cambria"/>
+          <w:b/>
+          <w:color w:val="000000" w:themeColor="text1"/>
+        </w:rPr>
+      </w:pPr>
+    </w:p>
+    <w:p>
+      <w:pPr>
+        <w:spacing w:after="200" w:line="276" w:lineRule="auto"/>
+        <w:rPr>
+          <w:rFonts w:eastAsia="Cambria"/>
+          <w:b/>
+          <w:color w:val="000000" w:themeColor="text1"/>
+        </w:rPr>
+      </w:pPr>
+    </w:p>
+    <w:p>
+      <w:pPr>
         <w:rPr>
           <w:b/>
           <w:bCs/>
@@ -741,10 +868,7 @@
           <w:u w:val="single"/>
         </w:rPr>
       </w:pPr>
-    </w:p>
-    <w:p>
-      <w:pPr>
-        <w:pStyle w:val="ListParagraph"/>
+      <w:r>
         <w:rPr>
           <w:b/>
           <w:bCs/>
@@ -753,76 +877,7 @@
           <w:szCs w:val="28"/>
           <w:u w:val="single"/>
         </w:rPr>
-      </w:pPr>
-    </w:p>
-    <w:p>
-      <w:pPr>
-        <w:rPr>
-          <w:b/>
-          <w:bCs/>
-          <w:color w:val="000000" w:themeColor="text1"/>
-          <w:sz w:val="28"/>
-          <w:szCs w:val="28"/>
-          <w:u w:val="single"/>
-        </w:rPr>
-      </w:pPr>
-      <w:r>
-        <w:rPr>
-          <w:b/>
-          <w:bCs/>
-          <w:color w:val="000000" w:themeColor="text1"/>
-          <w:sz w:val="28"/>
-          <w:szCs w:val="28"/>
-          <w:u w:val="single"/>
-        </w:rPr>
-        <w:t>Program (Code):</w:t>
-      </w:r>
-    </w:p>
-    <w:p>
-      <w:pPr>
-        <w:rPr>
-          <w:rFonts w:asciiTheme="minorHAnsi" w:hAnsiTheme="minorHAnsi" w:cstheme="minorHAnsi"/>
-          <w:color w:val="000000" w:themeColor="text1"/>
-        </w:rPr>
-      </w:pPr>
-      <w:r>
-        <w:rPr>
-          <w:rFonts w:asciiTheme="minorHAnsi" w:hAnsiTheme="minorHAnsi" w:cstheme="minorHAnsi"/>
-          <w:color w:val="000000" w:themeColor="text1"/>
-        </w:rPr>
-        <w:t xml:space="preserve">To be attached with </w:t>
-      </w:r>
-    </w:p>
-    <w:p>
-      <w:pPr>
-        <w:spacing w:after="200" w:line="276" w:lineRule="auto"/>
-        <w:rPr>
-          <w:rFonts w:eastAsia="Cambria"/>
-          <w:b/>
-          <w:color w:val="000000" w:themeColor="text1"/>
-        </w:rPr>
-      </w:pPr>
-    </w:p>
-    <w:p>
-      <w:pPr>
-        <w:rPr>
-          <w:b/>
-          <w:bCs/>
-          <w:color w:val="000000" w:themeColor="text1"/>
-          <w:sz w:val="28"/>
-          <w:szCs w:val="28"/>
-          <w:u w:val="single"/>
-        </w:rPr>
-      </w:pPr>
-      <w:r>
-        <w:rPr>
-          <w:b/>
-          <w:bCs/>
-          <w:color w:val="000000" w:themeColor="text1"/>
-          <w:sz w:val="28"/>
-          <w:szCs w:val="28"/>
-          <w:u w:val="single"/>
-        </w:rPr>
+        <w:lastRenderedPageBreak/>
         <w:t>Results:</w:t>
       </w:r>
     </w:p>
@@ -856,12 +911,89 @@
       </w:pPr>
       <w:r>
         <w:rPr>
+          <w:noProof/>
+        </w:rPr>
+        <w:drawing>
+          <wp:anchor distT="0" distB="0" distL="114300" distR="114300" simplePos="0" relativeHeight="251658240" behindDoc="1" locked="0" layoutInCell="1" allowOverlap="1" wp14:anchorId="67117398" wp14:editId="0EC3E1E4">
+            <wp:simplePos x="0" y="0"/>
+            <wp:positionH relativeFrom="margin">
+              <wp:align>center</wp:align>
+            </wp:positionH>
+            <wp:positionV relativeFrom="paragraph">
+              <wp:posOffset>385445</wp:posOffset>
+            </wp:positionV>
+            <wp:extent cx="3029585" cy="2994660"/>
+            <wp:effectExtent l="0" t="0" r="0" b="0"/>
+            <wp:wrapTopAndBottom/>
+            <wp:docPr id="526571741" name="Picture 1"/>
+            <wp:cNvGraphicFramePr>
+              <a:graphicFrameLocks xmlns:a="http://schemas.openxmlformats.org/drawingml/2006/main" noChangeAspect="1"/>
+            </wp:cNvGraphicFramePr>
+            <a:graphic xmlns:a="http://schemas.openxmlformats.org/drawingml/2006/main">
+              <a:graphicData uri="http://schemas.openxmlformats.org/drawingml/2006/picture">
+                <pic:pic xmlns:pic="http://schemas.openxmlformats.org/drawingml/2006/picture">
+                  <pic:nvPicPr>
+                    <pic:cNvPr id="0" name="Picture 1"/>
+                    <pic:cNvPicPr>
+                      <a:picLocks noChangeAspect="1" noChangeArrowheads="1"/>
+                    </pic:cNvPicPr>
+                  </pic:nvPicPr>
+                  <pic:blipFill>
+                    <a:blip r:embed="rId11">
+                      <a:extLst>
+                        <a:ext uri="{28A0092B-C50C-407E-A947-70E740481C1C}">
+                          <a14:useLocalDpi xmlns:a14="http://schemas.microsoft.com/office/drawing/2010/main" val="0"/>
+                        </a:ext>
+                      </a:extLst>
+                    </a:blip>
+                    <a:srcRect/>
+                    <a:stretch>
+                      <a:fillRect/>
+                    </a:stretch>
+                  </pic:blipFill>
+                  <pic:spPr bwMode="auto">
+                    <a:xfrm>
+                      <a:off x="0" y="0"/>
+                      <a:ext cx="3029585" cy="2994660"/>
+                    </a:xfrm>
+                    <a:prstGeom prst="rect">
+                      <a:avLst/>
+                    </a:prstGeom>
+                    <a:noFill/>
+                    <a:ln>
+                      <a:noFill/>
+                    </a:ln>
+                  </pic:spPr>
+                </pic:pic>
+              </a:graphicData>
+            </a:graphic>
+            <wp14:sizeRelH relativeFrom="page">
+              <wp14:pctWidth>0</wp14:pctWidth>
+            </wp14:sizeRelH>
+            <wp14:sizeRelV relativeFrom="page">
+              <wp14:pctHeight>0</wp14:pctHeight>
+            </wp14:sizeRelV>
+          </wp:anchor>
+        </w:drawing>
+      </w:r>
+      <w:r>
+        <w:rPr>
           <w:color w:val="000000" w:themeColor="text1"/>
           <w:sz w:val="24"/>
           <w:szCs w:val="24"/>
         </w:rPr>
         <w:t>Datapoints scattering (without best fit line)</w:t>
       </w:r>
+    </w:p>
+    <w:p>
+      <w:pPr>
+        <w:pStyle w:val="ListParagraph"/>
+        <w:rPr>
+          <w:color w:val="000000" w:themeColor="text1"/>
+          <w:sz w:val="24"/>
+          <w:szCs w:val="24"/>
+        </w:rPr>
+      </w:pPr>
     </w:p>
     <w:p>
       <w:pPr>
@@ -888,10 +1020,6 @@
     <w:p>
       <w:pPr>
         <w:pStyle w:val="ListParagraph"/>
-        <w:numPr>
-          <w:ilvl w:val="0"/>
-          <w:numId w:val="42"/>
-        </w:numPr>
         <w:rPr>
           <w:color w:val="000000" w:themeColor="text1"/>
           <w:sz w:val="24"/>
@@ -900,12 +1028,82 @@
       </w:pPr>
       <w:r>
         <w:rPr>
+          <w:noProof/>
+        </w:rPr>
+        <w:drawing>
+          <wp:anchor distT="0" distB="0" distL="114300" distR="114300" simplePos="0" relativeHeight="251659264" behindDoc="0" locked="0" layoutInCell="1" allowOverlap="1" wp14:anchorId="02AFAFDC" wp14:editId="70132D40">
+            <wp:simplePos x="0" y="0"/>
+            <wp:positionH relativeFrom="margin">
+              <wp:align>center</wp:align>
+            </wp:positionH>
+            <wp:positionV relativeFrom="paragraph">
+              <wp:posOffset>307340</wp:posOffset>
+            </wp:positionV>
+            <wp:extent cx="3429000" cy="2834640"/>
+            <wp:effectExtent l="0" t="0" r="0" b="3810"/>
+            <wp:wrapTopAndBottom/>
+            <wp:docPr id="1904595597" name="Picture 2"/>
+            <wp:cNvGraphicFramePr>
+              <a:graphicFrameLocks xmlns:a="http://schemas.openxmlformats.org/drawingml/2006/main" noChangeAspect="1"/>
+            </wp:cNvGraphicFramePr>
+            <a:graphic xmlns:a="http://schemas.openxmlformats.org/drawingml/2006/main">
+              <a:graphicData uri="http://schemas.openxmlformats.org/drawingml/2006/picture">
+                <pic:pic xmlns:pic="http://schemas.openxmlformats.org/drawingml/2006/picture">
+                  <pic:nvPicPr>
+                    <pic:cNvPr id="0" name="Picture 3"/>
+                    <pic:cNvPicPr>
+                      <a:picLocks noChangeAspect="1" noChangeArrowheads="1"/>
+                    </pic:cNvPicPr>
+                  </pic:nvPicPr>
+                  <pic:blipFill>
+                    <a:blip r:embed="rId12">
+                      <a:extLst>
+                        <a:ext uri="{28A0092B-C50C-407E-A947-70E740481C1C}">
+                          <a14:useLocalDpi xmlns:a14="http://schemas.microsoft.com/office/drawing/2010/main" val="0"/>
+                        </a:ext>
+                      </a:extLst>
+                    </a:blip>
+                    <a:srcRect/>
+                    <a:stretch>
+                      <a:fillRect/>
+                    </a:stretch>
+                  </pic:blipFill>
+                  <pic:spPr bwMode="auto">
+                    <a:xfrm>
+                      <a:off x="0" y="0"/>
+                      <a:ext cx="3429000" cy="2834640"/>
+                    </a:xfrm>
+                    <a:prstGeom prst="rect">
+                      <a:avLst/>
+                    </a:prstGeom>
+                    <a:noFill/>
+                    <a:ln>
+                      <a:noFill/>
+                    </a:ln>
+                  </pic:spPr>
+                </pic:pic>
+              </a:graphicData>
+            </a:graphic>
+            <wp14:sizeRelH relativeFrom="page">
+              <wp14:pctWidth>0</wp14:pctWidth>
+            </wp14:sizeRelH>
+            <wp14:sizeRelV relativeFrom="page">
+              <wp14:pctHeight>0</wp14:pctHeight>
+            </wp14:sizeRelV>
+          </wp:anchor>
+        </w:drawing>
+      </w:r>
+    </w:p>
+    <w:p>
+      <w:pPr>
+        <w:pStyle w:val="ListParagraph"/>
+        <w:ind w:left="1080"/>
+        <w:rPr>
           <w:color w:val="000000" w:themeColor="text1"/>
           <w:sz w:val="24"/>
           <w:szCs w:val="24"/>
         </w:rPr>
-        <w:t>Data Statistics after Normalization</w:t>
-      </w:r>
+      </w:pPr>
     </w:p>
     <w:p>
       <w:pPr>
@@ -922,12 +1120,201 @@
       </w:pPr>
       <w:r>
         <w:rPr>
+          <w:noProof/>
+        </w:rPr>
+        <w:lastRenderedPageBreak/>
+        <w:drawing>
+          <wp:anchor distT="0" distB="0" distL="114300" distR="114300" simplePos="0" relativeHeight="251660288" behindDoc="0" locked="0" layoutInCell="1" allowOverlap="1" wp14:anchorId="56D6CC50" wp14:editId="675D8691">
+            <wp:simplePos x="0" y="0"/>
+            <wp:positionH relativeFrom="margin">
+              <wp:align>center</wp:align>
+            </wp:positionH>
+            <wp:positionV relativeFrom="paragraph">
+              <wp:posOffset>303530</wp:posOffset>
+            </wp:positionV>
+            <wp:extent cx="3391535" cy="2613660"/>
+            <wp:effectExtent l="0" t="0" r="0" b="0"/>
+            <wp:wrapTopAndBottom/>
+            <wp:docPr id="1446950227" name="Picture 3"/>
+            <wp:cNvGraphicFramePr>
+              <a:graphicFrameLocks xmlns:a="http://schemas.openxmlformats.org/drawingml/2006/main" noChangeAspect="1"/>
+            </wp:cNvGraphicFramePr>
+            <a:graphic xmlns:a="http://schemas.openxmlformats.org/drawingml/2006/main">
+              <a:graphicData uri="http://schemas.openxmlformats.org/drawingml/2006/picture">
+                <pic:pic xmlns:pic="http://schemas.openxmlformats.org/drawingml/2006/picture">
+                  <pic:nvPicPr>
+                    <pic:cNvPr id="0" name="Picture 5"/>
+                    <pic:cNvPicPr>
+                      <a:picLocks noChangeAspect="1" noChangeArrowheads="1"/>
+                    </pic:cNvPicPr>
+                  </pic:nvPicPr>
+                  <pic:blipFill>
+                    <a:blip r:embed="rId13">
+                      <a:extLst>
+                        <a:ext uri="{28A0092B-C50C-407E-A947-70E740481C1C}">
+                          <a14:useLocalDpi xmlns:a14="http://schemas.microsoft.com/office/drawing/2010/main" val="0"/>
+                        </a:ext>
+                      </a:extLst>
+                    </a:blip>
+                    <a:srcRect/>
+                    <a:stretch>
+                      <a:fillRect/>
+                    </a:stretch>
+                  </pic:blipFill>
+                  <pic:spPr bwMode="auto">
+                    <a:xfrm>
+                      <a:off x="0" y="0"/>
+                      <a:ext cx="3391535" cy="2613660"/>
+                    </a:xfrm>
+                    <a:prstGeom prst="rect">
+                      <a:avLst/>
+                    </a:prstGeom>
+                    <a:noFill/>
+                    <a:ln>
+                      <a:noFill/>
+                    </a:ln>
+                  </pic:spPr>
+                </pic:pic>
+              </a:graphicData>
+            </a:graphic>
+            <wp14:sizeRelH relativeFrom="page">
+              <wp14:pctWidth>0</wp14:pctWidth>
+            </wp14:sizeRelH>
+            <wp14:sizeRelV relativeFrom="page">
+              <wp14:pctHeight>0</wp14:pctHeight>
+            </wp14:sizeRelV>
+          </wp:anchor>
+        </w:drawing>
+      </w:r>
+      <w:r>
+        <w:rPr>
           <w:color w:val="000000" w:themeColor="text1"/>
           <w:sz w:val="24"/>
           <w:szCs w:val="24"/>
         </w:rPr>
+        <w:t>Data Statistics after Normalization</w:t>
+      </w:r>
+    </w:p>
+    <w:p>
+      <w:pPr>
+        <w:pStyle w:val="ListParagraph"/>
+        <w:ind w:left="1080"/>
+        <w:rPr>
+          <w:color w:val="000000" w:themeColor="text1"/>
+          <w:sz w:val="24"/>
+          <w:szCs w:val="24"/>
+        </w:rPr>
+      </w:pPr>
+    </w:p>
+    <w:p>
+      <w:pPr>
+        <w:pStyle w:val="ListParagraph"/>
+        <w:numPr>
+          <w:ilvl w:val="0"/>
+          <w:numId w:val="42"/>
+        </w:numPr>
+        <w:rPr>
+          <w:color w:val="000000" w:themeColor="text1"/>
+          <w:sz w:val="24"/>
+          <w:szCs w:val="24"/>
+        </w:rPr>
+      </w:pPr>
+      <w:r>
+        <w:rPr>
+          <w:color w:val="000000" w:themeColor="text1"/>
+          <w:sz w:val="24"/>
+          <w:szCs w:val="24"/>
+        </w:rPr>
         <w:t>Learning Curve (Cost function vs iterations)</w:t>
       </w:r>
+    </w:p>
+    <w:p>
+      <w:pPr>
+        <w:pStyle w:val="ListParagraph"/>
+        <w:rPr>
+          <w:color w:val="000000" w:themeColor="text1"/>
+          <w:sz w:val="24"/>
+          <w:szCs w:val="24"/>
+        </w:rPr>
+      </w:pPr>
+      <w:r>
+        <w:rPr>
+          <w:noProof/>
+        </w:rPr>
+        <w:drawing>
+          <wp:anchor distT="0" distB="0" distL="114300" distR="114300" simplePos="0" relativeHeight="251661312" behindDoc="0" locked="0" layoutInCell="1" allowOverlap="1" wp14:anchorId="77A7E3B5" wp14:editId="2526D417">
+            <wp:simplePos x="0" y="0"/>
+            <wp:positionH relativeFrom="margin">
+              <wp:align>center</wp:align>
+            </wp:positionH>
+            <wp:positionV relativeFrom="paragraph">
+              <wp:posOffset>318770</wp:posOffset>
+            </wp:positionV>
+            <wp:extent cx="4097020" cy="3314700"/>
+            <wp:effectExtent l="0" t="0" r="0" b="0"/>
+            <wp:wrapTopAndBottom/>
+            <wp:docPr id="1349939214" name="Picture 4"/>
+            <wp:cNvGraphicFramePr>
+              <a:graphicFrameLocks xmlns:a="http://schemas.openxmlformats.org/drawingml/2006/main" noChangeAspect="1"/>
+            </wp:cNvGraphicFramePr>
+            <a:graphic xmlns:a="http://schemas.openxmlformats.org/drawingml/2006/main">
+              <a:graphicData uri="http://schemas.openxmlformats.org/drawingml/2006/picture">
+                <pic:pic xmlns:pic="http://schemas.openxmlformats.org/drawingml/2006/picture">
+                  <pic:nvPicPr>
+                    <pic:cNvPr id="0" name="Picture 7"/>
+                    <pic:cNvPicPr>
+                      <a:picLocks noChangeAspect="1" noChangeArrowheads="1"/>
+                    </pic:cNvPicPr>
+                  </pic:nvPicPr>
+                  <pic:blipFill>
+                    <a:blip r:embed="rId14">
+                      <a:extLst>
+                        <a:ext uri="{28A0092B-C50C-407E-A947-70E740481C1C}">
+                          <a14:useLocalDpi xmlns:a14="http://schemas.microsoft.com/office/drawing/2010/main" val="0"/>
+                        </a:ext>
+                      </a:extLst>
+                    </a:blip>
+                    <a:srcRect/>
+                    <a:stretch>
+                      <a:fillRect/>
+                    </a:stretch>
+                  </pic:blipFill>
+                  <pic:spPr bwMode="auto">
+                    <a:xfrm>
+                      <a:off x="0" y="0"/>
+                      <a:ext cx="4097020" cy="3314700"/>
+                    </a:xfrm>
+                    <a:prstGeom prst="rect">
+                      <a:avLst/>
+                    </a:prstGeom>
+                    <a:noFill/>
+                    <a:ln>
+                      <a:noFill/>
+                    </a:ln>
+                  </pic:spPr>
+                </pic:pic>
+              </a:graphicData>
+            </a:graphic>
+            <wp14:sizeRelH relativeFrom="page">
+              <wp14:pctWidth>0</wp14:pctWidth>
+            </wp14:sizeRelH>
+            <wp14:sizeRelV relativeFrom="page">
+              <wp14:pctHeight>0</wp14:pctHeight>
+            </wp14:sizeRelV>
+          </wp:anchor>
+        </w:drawing>
+      </w:r>
+    </w:p>
+    <w:p>
+      <w:pPr>
+        <w:pStyle w:val="ListParagraph"/>
+        <w:ind w:left="1080"/>
+        <w:rPr>
+          <w:color w:val="000000" w:themeColor="text1"/>
+          <w:sz w:val="24"/>
+          <w:szCs w:val="24"/>
+        </w:rPr>
+      </w:pPr>
     </w:p>
     <w:p>
       <w:pPr>
@@ -940,7 +1327,9 @@
           <w:u w:val="single"/>
         </w:rPr>
       </w:pPr>
-      <w:r>
+    </w:p>
+    <w:p>
+      <w:pPr>
         <w:rPr>
           <w:b/>
           <w:bCs/>
@@ -949,6 +1338,17 @@
           <w:szCs w:val="28"/>
           <w:u w:val="single"/>
         </w:rPr>
+      </w:pPr>
+      <w:r>
+        <w:rPr>
+          <w:b/>
+          <w:bCs/>
+          <w:color w:val="000000" w:themeColor="text1"/>
+          <w:sz w:val="28"/>
+          <w:szCs w:val="28"/>
+          <w:u w:val="single"/>
+        </w:rPr>
+        <w:lastRenderedPageBreak/>
         <w:t>Observation and Result Analysis:</w:t>
       </w:r>
     </w:p>
@@ -1176,7 +1576,10 @@
           <w:u w:val="single"/>
         </w:rPr>
       </w:pPr>
-      <w:r>
+    </w:p>
+    <w:p>
+      <w:pPr>
+        <w:spacing w:after="200" w:line="276" w:lineRule="auto"/>
         <w:rPr>
           <w:rFonts w:eastAsia="Cambria"/>
           <w:b/>
@@ -1185,6 +1588,82 @@
           <w:szCs w:val="28"/>
           <w:u w:val="single"/>
         </w:rPr>
+      </w:pPr>
+    </w:p>
+    <w:p>
+      <w:pPr>
+        <w:spacing w:after="200" w:line="276" w:lineRule="auto"/>
+        <w:rPr>
+          <w:rFonts w:eastAsia="Cambria"/>
+          <w:b/>
+          <w:color w:val="000000" w:themeColor="text1"/>
+          <w:sz w:val="28"/>
+          <w:szCs w:val="28"/>
+          <w:u w:val="single"/>
+        </w:rPr>
+      </w:pPr>
+    </w:p>
+    <w:p>
+      <w:pPr>
+        <w:spacing w:after="200" w:line="276" w:lineRule="auto"/>
+        <w:rPr>
+          <w:rFonts w:eastAsia="Cambria"/>
+          <w:b/>
+          <w:color w:val="000000" w:themeColor="text1"/>
+          <w:sz w:val="28"/>
+          <w:szCs w:val="28"/>
+          <w:u w:val="single"/>
+        </w:rPr>
+      </w:pPr>
+    </w:p>
+    <w:p>
+      <w:pPr>
+        <w:spacing w:after="200" w:line="276" w:lineRule="auto"/>
+        <w:rPr>
+          <w:rFonts w:eastAsia="Cambria"/>
+          <w:b/>
+          <w:color w:val="000000" w:themeColor="text1"/>
+          <w:sz w:val="28"/>
+          <w:szCs w:val="28"/>
+          <w:u w:val="single"/>
+        </w:rPr>
+      </w:pPr>
+    </w:p>
+    <w:p>
+      <w:pPr>
+        <w:spacing w:after="200" w:line="276" w:lineRule="auto"/>
+        <w:rPr>
+          <w:rFonts w:eastAsia="Cambria"/>
+          <w:b/>
+          <w:color w:val="000000" w:themeColor="text1"/>
+          <w:sz w:val="28"/>
+          <w:szCs w:val="28"/>
+          <w:u w:val="single"/>
+        </w:rPr>
+      </w:pPr>
+    </w:p>
+    <w:p>
+      <w:pPr>
+        <w:spacing w:after="200" w:line="276" w:lineRule="auto"/>
+        <w:rPr>
+          <w:rFonts w:eastAsia="Cambria"/>
+          <w:b/>
+          <w:color w:val="000000" w:themeColor="text1"/>
+          <w:sz w:val="28"/>
+          <w:szCs w:val="28"/>
+          <w:u w:val="single"/>
+        </w:rPr>
+      </w:pPr>
+      <w:r>
+        <w:rPr>
+          <w:rFonts w:eastAsia="Cambria"/>
+          <w:b/>
+          <w:color w:val="000000" w:themeColor="text1"/>
+          <w:sz w:val="28"/>
+          <w:szCs w:val="28"/>
+          <w:u w:val="single"/>
+        </w:rPr>
+        <w:lastRenderedPageBreak/>
         <w:t xml:space="preserve">Post Lab </w:t>
       </w:r>
       <w:r>
@@ -1367,7 +1846,6 @@
           <w:szCs w:val="28"/>
           <w:u w:val="single"/>
         </w:rPr>
-        <w:lastRenderedPageBreak/>
         <w:t>________________________________________________________________________________________________________________________________________________________________________________________________________________________</w:t>
       </w:r>
     </w:p>
@@ -1591,102 +2069,6 @@
     </w:p>
     <w:p>
       <w:pPr>
-        <w:pStyle w:val="ListParagraph"/>
-        <w:rPr>
-          <w:rFonts w:eastAsia="Cambria"/>
-          <w:bCs/>
-          <w:color w:val="000000" w:themeColor="text1"/>
-          <w:sz w:val="24"/>
-          <w:szCs w:val="24"/>
-        </w:rPr>
-      </w:pPr>
-    </w:p>
-    <w:p>
-      <w:pPr>
-        <w:pStyle w:val="ListParagraph"/>
-        <w:rPr>
-          <w:rFonts w:eastAsia="Cambria"/>
-          <w:bCs/>
-          <w:color w:val="000000" w:themeColor="text1"/>
-          <w:sz w:val="24"/>
-          <w:szCs w:val="24"/>
-        </w:rPr>
-      </w:pPr>
-    </w:p>
-    <w:p>
-      <w:pPr>
-        <w:pStyle w:val="ListParagraph"/>
-        <w:rPr>
-          <w:rFonts w:eastAsia="Cambria"/>
-          <w:bCs/>
-          <w:color w:val="000000" w:themeColor="text1"/>
-          <w:sz w:val="24"/>
-          <w:szCs w:val="24"/>
-        </w:rPr>
-      </w:pPr>
-    </w:p>
-    <w:p>
-      <w:pPr>
-        <w:pStyle w:val="ListParagraph"/>
-        <w:rPr>
-          <w:rFonts w:eastAsia="Cambria"/>
-          <w:bCs/>
-          <w:color w:val="000000" w:themeColor="text1"/>
-          <w:sz w:val="24"/>
-          <w:szCs w:val="24"/>
-        </w:rPr>
-      </w:pPr>
-    </w:p>
-    <w:p>
-      <w:pPr>
-        <w:pStyle w:val="ListParagraph"/>
-        <w:rPr>
-          <w:rFonts w:eastAsia="Cambria"/>
-          <w:bCs/>
-          <w:color w:val="000000" w:themeColor="text1"/>
-          <w:sz w:val="24"/>
-          <w:szCs w:val="24"/>
-        </w:rPr>
-      </w:pPr>
-    </w:p>
-    <w:p>
-      <w:pPr>
-        <w:pStyle w:val="ListParagraph"/>
-        <w:rPr>
-          <w:rFonts w:eastAsia="Cambria"/>
-          <w:bCs/>
-          <w:color w:val="000000" w:themeColor="text1"/>
-          <w:sz w:val="24"/>
-          <w:szCs w:val="24"/>
-        </w:rPr>
-      </w:pPr>
-    </w:p>
-    <w:p>
-      <w:pPr>
-        <w:pStyle w:val="ListParagraph"/>
-        <w:rPr>
-          <w:rFonts w:eastAsia="Cambria"/>
-          <w:bCs/>
-          <w:color w:val="000000" w:themeColor="text1"/>
-          <w:sz w:val="24"/>
-          <w:szCs w:val="24"/>
-        </w:rPr>
-      </w:pPr>
-    </w:p>
-    <w:p>
-      <w:pPr>
-        <w:pStyle w:val="ListParagraph"/>
-        <w:rPr>
-          <w:rFonts w:eastAsia="Cambria"/>
-          <w:bCs/>
-          <w:color w:val="000000" w:themeColor="text1"/>
-          <w:sz w:val="24"/>
-          <w:szCs w:val="24"/>
-        </w:rPr>
-      </w:pPr>
-    </w:p>
-    <w:p>
-      <w:pPr>
         <w:rPr>
           <w:rFonts w:eastAsia="Cambria"/>
           <w:b/>
@@ -1696,7 +2078,9 @@
           <w:u w:val="single"/>
         </w:rPr>
       </w:pPr>
-      <w:r>
+    </w:p>
+    <w:p>
+      <w:pPr>
         <w:rPr>
           <w:rFonts w:eastAsia="Cambria"/>
           <w:b/>
@@ -1705,6 +2089,17 @@
           <w:szCs w:val="28"/>
           <w:u w:val="single"/>
         </w:rPr>
+      </w:pPr>
+      <w:r>
+        <w:rPr>
+          <w:rFonts w:eastAsia="Cambria"/>
+          <w:b/>
+          <w:color w:val="000000" w:themeColor="text1"/>
+          <w:sz w:val="28"/>
+          <w:szCs w:val="28"/>
+          <w:u w:val="single"/>
+        </w:rPr>
+        <w:lastRenderedPageBreak/>
         <w:t>Post Lab Activity:</w:t>
       </w:r>
     </w:p>
@@ -1766,8 +2161,8 @@
       </w:r>
     </w:p>
     <w:sectPr>
-      <w:headerReference w:type="default" r:id="rId11"/>
-      <w:footerReference w:type="default" r:id="rId12"/>
+      <w:headerReference w:type="default" r:id="rId15"/>
+      <w:footerReference w:type="default" r:id="rId16"/>
       <w:pgSz w:w="12240" w:h="15840" w:code="1"/>
       <w:pgMar w:top="720" w:right="720" w:bottom="720" w:left="720" w:header="720" w:footer="144" w:gutter="0"/>
       <w:cols w:space="720"/>
@@ -1778,7 +2173,7 @@
 </file>
 
 <file path=word/endnotes.xml><?xml version="1.0" encoding="utf-8"?>
-<w:endnotes xmlns:wpc="http://schemas.microsoft.com/office/word/2010/wordprocessingCanvas" xmlns:cx="http://schemas.microsoft.com/office/drawing/2014/chartex" xmlns:cx1="http://schemas.microsoft.com/office/drawing/2015/9/8/chartex" xmlns:cx2="http://schemas.microsoft.com/office/drawing/2015/10/21/chartex" xmlns:cx3="http://schemas.microsoft.com/office/drawing/2016/5/9/chartex" xmlns:cx4="http://schemas.microsoft.com/office/drawing/2016/5/10/chartex" xmlns:cx5="http://schemas.microsoft.com/office/drawing/2016/5/11/chartex" xmlns:cx6="http://schemas.microsoft.com/office/drawing/2016/5/12/chartex" xmlns:cx7="http://schemas.microsoft.com/office/drawing/2016/5/13/chartex" xmlns:cx8="http://schemas.microsoft.com/office/drawing/2016/5/14/chartex" xmlns:mc="http://schemas.openxmlformats.org/markup-compatibility/2006" xmlns:aink="http://schemas.microsoft.com/office/drawing/2016/ink" xmlns:am3d="http://schemas.microsoft.com/office/drawing/2017/model3d" xmlns:o="urn:schemas-microsoft-com:office:office" xmlns:oel="http://schemas.microsoft.com/office/2019/extlst" xmlns:r="http://schemas.openxmlformats.org/officeDocument/2006/relationships" xmlns:m="http://schemas.openxmlformats.org/officeDocument/2006/math" xmlns:v="urn:schemas-microsoft-com:vml" xmlns:wp14="http://schemas.microsoft.com/office/word/2010/wordprocessingDrawing" xmlns:wp="http://schemas.openxmlformats.org/drawingml/2006/wordprocessingDrawing" xmlns:w10="urn:schemas-microsoft-com:office:word" xmlns:w="http://schemas.openxmlformats.org/wordprocessingml/2006/main" xmlns:w14="http://schemas.microsoft.com/office/word/2010/wordml" xmlns:w15="http://schemas.microsoft.com/office/word/2012/wordml" xmlns:w16cex="http://schemas.microsoft.com/office/word/2018/wordml/cex" xmlns:w16cid="http://schemas.microsoft.com/office/word/2016/wordml/cid" xmlns:w16="http://schemas.microsoft.com/office/word/2018/wordml" xmlns:w16sdtdh="http://schemas.microsoft.com/office/word/2020/wordml/sdtdatahash" xmlns:w16se="http://schemas.microsoft.com/office/word/2015/wordml/symex" xmlns:wpg="http://schemas.microsoft.com/office/word/2010/wordprocessingGroup" xmlns:wpi="http://schemas.microsoft.com/office/word/2010/wordprocessingInk" xmlns:wne="http://schemas.microsoft.com/office/word/2006/wordml" xmlns:wps="http://schemas.microsoft.com/office/word/2010/wordprocessingShape" mc:Ignorable="w14 w15 w16se w16cid w16 w16cex w16sdtdh wp14">
+<w:endnotes xmlns:wpc="http://schemas.microsoft.com/office/word/2010/wordprocessingCanvas" xmlns:cx="http://schemas.microsoft.com/office/drawing/2014/chartex" xmlns:cx1="http://schemas.microsoft.com/office/drawing/2015/9/8/chartex" xmlns:cx2="http://schemas.microsoft.com/office/drawing/2015/10/21/chartex" xmlns:cx3="http://schemas.microsoft.com/office/drawing/2016/5/9/chartex" xmlns:cx4="http://schemas.microsoft.com/office/drawing/2016/5/10/chartex" xmlns:cx5="http://schemas.microsoft.com/office/drawing/2016/5/11/chartex" xmlns:cx6="http://schemas.microsoft.com/office/drawing/2016/5/12/chartex" xmlns:cx7="http://schemas.microsoft.com/office/drawing/2016/5/13/chartex" xmlns:cx8="http://schemas.microsoft.com/office/drawing/2016/5/14/chartex" xmlns:mc="http://schemas.openxmlformats.org/markup-compatibility/2006" xmlns:aink="http://schemas.microsoft.com/office/drawing/2016/ink" xmlns:am3d="http://schemas.microsoft.com/office/drawing/2017/model3d" xmlns:o="urn:schemas-microsoft-com:office:office" xmlns:oel="http://schemas.microsoft.com/office/2019/extlst" xmlns:r="http://schemas.openxmlformats.org/officeDocument/2006/relationships" xmlns:m="http://schemas.openxmlformats.org/officeDocument/2006/math" xmlns:v="urn:schemas-microsoft-com:vml" xmlns:wp14="http://schemas.microsoft.com/office/word/2010/wordprocessingDrawing" xmlns:wp="http://schemas.openxmlformats.org/drawingml/2006/wordprocessingDrawing" xmlns:w10="urn:schemas-microsoft-com:office:word" xmlns:w="http://schemas.openxmlformats.org/wordprocessingml/2006/main" xmlns:w14="http://schemas.microsoft.com/office/word/2010/wordml" xmlns:w15="http://schemas.microsoft.com/office/word/2012/wordml" xmlns:w16cex="http://schemas.microsoft.com/office/word/2018/wordml/cex" xmlns:w16cid="http://schemas.microsoft.com/office/word/2016/wordml/cid" xmlns:w16="http://schemas.microsoft.com/office/word/2018/wordml" xmlns:w16du="http://schemas.microsoft.com/office/word/2023/wordml/word16du" xmlns:w16sdtdh="http://schemas.microsoft.com/office/word/2020/wordml/sdtdatahash" xmlns:w16se="http://schemas.microsoft.com/office/word/2015/wordml/symex" xmlns:wpg="http://schemas.microsoft.com/office/word/2010/wordprocessingGroup" xmlns:wpi="http://schemas.microsoft.com/office/word/2010/wordprocessingInk" xmlns:wne="http://schemas.microsoft.com/office/word/2006/wordml" xmlns:wps="http://schemas.microsoft.com/office/word/2010/wordprocessingShape" mc:Ignorable="w14 w15 w16se w16cid w16 w16cex w16sdtdh w16du wp14">
   <w:endnote w:type="separator" w:id="-1">
     <w:p>
       <w:r>
@@ -1797,7 +2192,7 @@
 </file>
 
 <file path=word/footer1.xml><?xml version="1.0" encoding="utf-8"?>
-<w:ftr xmlns:wpc="http://schemas.microsoft.com/office/word/2010/wordprocessingCanvas" xmlns:cx="http://schemas.microsoft.com/office/drawing/2014/chartex" xmlns:cx1="http://schemas.microsoft.com/office/drawing/2015/9/8/chartex" xmlns:cx2="http://schemas.microsoft.com/office/drawing/2015/10/21/chartex" xmlns:cx3="http://schemas.microsoft.com/office/drawing/2016/5/9/chartex" xmlns:cx4="http://schemas.microsoft.com/office/drawing/2016/5/10/chartex" xmlns:cx5="http://schemas.microsoft.com/office/drawing/2016/5/11/chartex" xmlns:cx6="http://schemas.microsoft.com/office/drawing/2016/5/12/chartex" xmlns:cx7="http://schemas.microsoft.com/office/drawing/2016/5/13/chartex" xmlns:cx8="http://schemas.microsoft.com/office/drawing/2016/5/14/chartex" xmlns:mc="http://schemas.openxmlformats.org/markup-compatibility/2006" xmlns:aink="http://schemas.microsoft.com/office/drawing/2016/ink" xmlns:am3d="http://schemas.microsoft.com/office/drawing/2017/model3d" xmlns:o="urn:schemas-microsoft-com:office:office" xmlns:oel="http://schemas.microsoft.com/office/2019/extlst" xmlns:r="http://schemas.openxmlformats.org/officeDocument/2006/relationships" xmlns:m="http://schemas.openxmlformats.org/officeDocument/2006/math" xmlns:v="urn:schemas-microsoft-com:vml" xmlns:wp14="http://schemas.microsoft.com/office/word/2010/wordprocessingDrawing" xmlns:wp="http://schemas.openxmlformats.org/drawingml/2006/wordprocessingDrawing" xmlns:w10="urn:schemas-microsoft-com:office:word" xmlns:w="http://schemas.openxmlformats.org/wordprocessingml/2006/main" xmlns:w14="http://schemas.microsoft.com/office/word/2010/wordml" xmlns:w15="http://schemas.microsoft.com/office/word/2012/wordml" xmlns:w16cex="http://schemas.microsoft.com/office/word/2018/wordml/cex" xmlns:w16cid="http://schemas.microsoft.com/office/word/2016/wordml/cid" xmlns:w16="http://schemas.microsoft.com/office/word/2018/wordml" xmlns:w16sdtdh="http://schemas.microsoft.com/office/word/2020/wordml/sdtdatahash" xmlns:w16se="http://schemas.microsoft.com/office/word/2015/wordml/symex" xmlns:wpg="http://schemas.microsoft.com/office/word/2010/wordprocessingGroup" xmlns:wpi="http://schemas.microsoft.com/office/word/2010/wordprocessingInk" xmlns:wne="http://schemas.microsoft.com/office/word/2006/wordml" xmlns:wps="http://schemas.microsoft.com/office/word/2010/wordprocessingShape" mc:Ignorable="w14 w15 w16se w16cid w16 w16cex w16sdtdh wp14">
+<w:ftr xmlns:wpc="http://schemas.microsoft.com/office/word/2010/wordprocessingCanvas" xmlns:cx="http://schemas.microsoft.com/office/drawing/2014/chartex" xmlns:cx1="http://schemas.microsoft.com/office/drawing/2015/9/8/chartex" xmlns:cx2="http://schemas.microsoft.com/office/drawing/2015/10/21/chartex" xmlns:cx3="http://schemas.microsoft.com/office/drawing/2016/5/9/chartex" xmlns:cx4="http://schemas.microsoft.com/office/drawing/2016/5/10/chartex" xmlns:cx5="http://schemas.microsoft.com/office/drawing/2016/5/11/chartex" xmlns:cx6="http://schemas.microsoft.com/office/drawing/2016/5/12/chartex" xmlns:cx7="http://schemas.microsoft.com/office/drawing/2016/5/13/chartex" xmlns:cx8="http://schemas.microsoft.com/office/drawing/2016/5/14/chartex" xmlns:mc="http://schemas.openxmlformats.org/markup-compatibility/2006" xmlns:aink="http://schemas.microsoft.com/office/drawing/2016/ink" xmlns:am3d="http://schemas.microsoft.com/office/drawing/2017/model3d" xmlns:o="urn:schemas-microsoft-com:office:office" xmlns:oel="http://schemas.microsoft.com/office/2019/extlst" xmlns:r="http://schemas.openxmlformats.org/officeDocument/2006/relationships" xmlns:m="http://schemas.openxmlformats.org/officeDocument/2006/math" xmlns:v="urn:schemas-microsoft-com:vml" xmlns:wp14="http://schemas.microsoft.com/office/word/2010/wordprocessingDrawing" xmlns:wp="http://schemas.openxmlformats.org/drawingml/2006/wordprocessingDrawing" xmlns:w10="urn:schemas-microsoft-com:office:word" xmlns:w="http://schemas.openxmlformats.org/wordprocessingml/2006/main" xmlns:w14="http://schemas.microsoft.com/office/word/2010/wordml" xmlns:w15="http://schemas.microsoft.com/office/word/2012/wordml" xmlns:w16cex="http://schemas.microsoft.com/office/word/2018/wordml/cex" xmlns:w16cid="http://schemas.microsoft.com/office/word/2016/wordml/cid" xmlns:w16="http://schemas.microsoft.com/office/word/2018/wordml" xmlns:w16du="http://schemas.microsoft.com/office/word/2023/wordml/word16du" xmlns:w16sdtdh="http://schemas.microsoft.com/office/word/2020/wordml/sdtdatahash" xmlns:w16se="http://schemas.microsoft.com/office/word/2015/wordml/symex" xmlns:wpg="http://schemas.microsoft.com/office/word/2010/wordprocessingGroup" xmlns:wpi="http://schemas.microsoft.com/office/word/2010/wordprocessingInk" xmlns:wne="http://schemas.microsoft.com/office/word/2006/wordml" xmlns:wps="http://schemas.microsoft.com/office/word/2010/wordprocessingShape" mc:Ignorable="w14 w15 w16se w16cid w16 w16cex w16sdtdh w16du wp14">
   <w:p>
     <w:pPr>
       <w:pStyle w:val="Footer"/>
@@ -1808,7 +2203,7 @@
 </file>
 
 <file path=word/footnotes.xml><?xml version="1.0" encoding="utf-8"?>
-<w:footnotes xmlns:wpc="http://schemas.microsoft.com/office/word/2010/wordprocessingCanvas" xmlns:cx="http://schemas.microsoft.com/office/drawing/2014/chartex" xmlns:cx1="http://schemas.microsoft.com/office/drawing/2015/9/8/chartex" xmlns:cx2="http://schemas.microsoft.com/office/drawing/2015/10/21/chartex" xmlns:cx3="http://schemas.microsoft.com/office/drawing/2016/5/9/chartex" xmlns:cx4="http://schemas.microsoft.com/office/drawing/2016/5/10/chartex" xmlns:cx5="http://schemas.microsoft.com/office/drawing/2016/5/11/chartex" xmlns:cx6="http://schemas.microsoft.com/office/drawing/2016/5/12/chartex" xmlns:cx7="http://schemas.microsoft.com/office/drawing/2016/5/13/chartex" xmlns:cx8="http://schemas.microsoft.com/office/drawing/2016/5/14/chartex" xmlns:mc="http://schemas.openxmlformats.org/markup-compatibility/2006" xmlns:aink="http://schemas.microsoft.com/office/drawing/2016/ink" xmlns:am3d="http://schemas.microsoft.com/office/drawing/2017/model3d" xmlns:o="urn:schemas-microsoft-com:office:office" xmlns:oel="http://schemas.microsoft.com/office/2019/extlst" xmlns:r="http://schemas.openxmlformats.org/officeDocument/2006/relationships" xmlns:m="http://schemas.openxmlformats.org/officeDocument/2006/math" xmlns:v="urn:schemas-microsoft-com:vml" xmlns:wp14="http://schemas.microsoft.com/office/word/2010/wordprocessingDrawing" xmlns:wp="http://schemas.openxmlformats.org/drawingml/2006/wordprocessingDrawing" xmlns:w10="urn:schemas-microsoft-com:office:word" xmlns:w="http://schemas.openxmlformats.org/wordprocessingml/2006/main" xmlns:w14="http://schemas.microsoft.com/office/word/2010/wordml" xmlns:w15="http://schemas.microsoft.com/office/word/2012/wordml" xmlns:w16cex="http://schemas.microsoft.com/office/word/2018/wordml/cex" xmlns:w16cid="http://schemas.microsoft.com/office/word/2016/wordml/cid" xmlns:w16="http://schemas.microsoft.com/office/word/2018/wordml" xmlns:w16sdtdh="http://schemas.microsoft.com/office/word/2020/wordml/sdtdatahash" xmlns:w16se="http://schemas.microsoft.com/office/word/2015/wordml/symex" xmlns:wpg="http://schemas.microsoft.com/office/word/2010/wordprocessingGroup" xmlns:wpi="http://schemas.microsoft.com/office/word/2010/wordprocessingInk" xmlns:wne="http://schemas.microsoft.com/office/word/2006/wordml" xmlns:wps="http://schemas.microsoft.com/office/word/2010/wordprocessingShape" mc:Ignorable="w14 w15 w16se w16cid w16 w16cex w16sdtdh wp14">
+<w:footnotes xmlns:wpc="http://schemas.microsoft.com/office/word/2010/wordprocessingCanvas" xmlns:cx="http://schemas.microsoft.com/office/drawing/2014/chartex" xmlns:cx1="http://schemas.microsoft.com/office/drawing/2015/9/8/chartex" xmlns:cx2="http://schemas.microsoft.com/office/drawing/2015/10/21/chartex" xmlns:cx3="http://schemas.microsoft.com/office/drawing/2016/5/9/chartex" xmlns:cx4="http://schemas.microsoft.com/office/drawing/2016/5/10/chartex" xmlns:cx5="http://schemas.microsoft.com/office/drawing/2016/5/11/chartex" xmlns:cx6="http://schemas.microsoft.com/office/drawing/2016/5/12/chartex" xmlns:cx7="http://schemas.microsoft.com/office/drawing/2016/5/13/chartex" xmlns:cx8="http://schemas.microsoft.com/office/drawing/2016/5/14/chartex" xmlns:mc="http://schemas.openxmlformats.org/markup-compatibility/2006" xmlns:aink="http://schemas.microsoft.com/office/drawing/2016/ink" xmlns:am3d="http://schemas.microsoft.com/office/drawing/2017/model3d" xmlns:o="urn:schemas-microsoft-com:office:office" xmlns:oel="http://schemas.microsoft.com/office/2019/extlst" xmlns:r="http://schemas.openxmlformats.org/officeDocument/2006/relationships" xmlns:m="http://schemas.openxmlformats.org/officeDocument/2006/math" xmlns:v="urn:schemas-microsoft-com:vml" xmlns:wp14="http://schemas.microsoft.com/office/word/2010/wordprocessingDrawing" xmlns:wp="http://schemas.openxmlformats.org/drawingml/2006/wordprocessingDrawing" xmlns:w10="urn:schemas-microsoft-com:office:word" xmlns:w="http://schemas.openxmlformats.org/wordprocessingml/2006/main" xmlns:w14="http://schemas.microsoft.com/office/word/2010/wordml" xmlns:w15="http://schemas.microsoft.com/office/word/2012/wordml" xmlns:w16cex="http://schemas.microsoft.com/office/word/2018/wordml/cex" xmlns:w16cid="http://schemas.microsoft.com/office/word/2016/wordml/cid" xmlns:w16="http://schemas.microsoft.com/office/word/2018/wordml" xmlns:w16du="http://schemas.microsoft.com/office/word/2023/wordml/word16du" xmlns:w16sdtdh="http://schemas.microsoft.com/office/word/2020/wordml/sdtdatahash" xmlns:w16se="http://schemas.microsoft.com/office/word/2015/wordml/symex" xmlns:wpg="http://schemas.microsoft.com/office/word/2010/wordprocessingGroup" xmlns:wpi="http://schemas.microsoft.com/office/word/2010/wordprocessingInk" xmlns:wne="http://schemas.microsoft.com/office/word/2006/wordml" xmlns:wps="http://schemas.microsoft.com/office/word/2010/wordprocessingShape" mc:Ignorable="w14 w15 w16se w16cid w16 w16cex w16sdtdh w16du wp14">
   <w:footnote w:type="separator" w:id="-1">
     <w:p>
       <w:r>
@@ -1827,7 +2222,7 @@
 </file>
 
 <file path=word/header1.xml><?xml version="1.0" encoding="utf-8"?>
-<w:hdr xmlns:wpc="http://schemas.microsoft.com/office/word/2010/wordprocessingCanvas" xmlns:cx="http://schemas.microsoft.com/office/drawing/2014/chartex" xmlns:cx1="http://schemas.microsoft.com/office/drawing/2015/9/8/chartex" xmlns:cx2="http://schemas.microsoft.com/office/drawing/2015/10/21/chartex" xmlns:cx3="http://schemas.microsoft.com/office/drawing/2016/5/9/chartex" xmlns:cx4="http://schemas.microsoft.com/office/drawing/2016/5/10/chartex" xmlns:cx5="http://schemas.microsoft.com/office/drawing/2016/5/11/chartex" xmlns:cx6="http://schemas.microsoft.com/office/drawing/2016/5/12/chartex" xmlns:cx7="http://schemas.microsoft.com/office/drawing/2016/5/13/chartex" xmlns:cx8="http://schemas.microsoft.com/office/drawing/2016/5/14/chartex" xmlns:mc="http://schemas.openxmlformats.org/markup-compatibility/2006" xmlns:aink="http://schemas.microsoft.com/office/drawing/2016/ink" xmlns:am3d="http://schemas.microsoft.com/office/drawing/2017/model3d" xmlns:o="urn:schemas-microsoft-com:office:office" xmlns:oel="http://schemas.microsoft.com/office/2019/extlst" xmlns:r="http://schemas.openxmlformats.org/officeDocument/2006/relationships" xmlns:m="http://schemas.openxmlformats.org/officeDocument/2006/math" xmlns:v="urn:schemas-microsoft-com:vml" xmlns:wp14="http://schemas.microsoft.com/office/word/2010/wordprocessingDrawing" xmlns:wp="http://schemas.openxmlformats.org/drawingml/2006/wordprocessingDrawing" xmlns:w10="urn:schemas-microsoft-com:office:word" xmlns:w="http://schemas.openxmlformats.org/wordprocessingml/2006/main" xmlns:w14="http://schemas.microsoft.com/office/word/2010/wordml" xmlns:w15="http://schemas.microsoft.com/office/word/2012/wordml" xmlns:w16cex="http://schemas.microsoft.com/office/word/2018/wordml/cex" xmlns:w16cid="http://schemas.microsoft.com/office/word/2016/wordml/cid" xmlns:w16="http://schemas.microsoft.com/office/word/2018/wordml" xmlns:w16sdtdh="http://schemas.microsoft.com/office/word/2020/wordml/sdtdatahash" xmlns:w16se="http://schemas.microsoft.com/office/word/2015/wordml/symex" xmlns:wpg="http://schemas.microsoft.com/office/word/2010/wordprocessingGroup" xmlns:wpi="http://schemas.microsoft.com/office/word/2010/wordprocessingInk" xmlns:wne="http://schemas.microsoft.com/office/word/2006/wordml" xmlns:wps="http://schemas.microsoft.com/office/word/2010/wordprocessingShape" mc:Ignorable="w14 w15 w16se w16cid w16 w16cex w16sdtdh wp14">
+<w:hdr xmlns:wpc="http://schemas.microsoft.com/office/word/2010/wordprocessingCanvas" xmlns:cx="http://schemas.microsoft.com/office/drawing/2014/chartex" xmlns:cx1="http://schemas.microsoft.com/office/drawing/2015/9/8/chartex" xmlns:cx2="http://schemas.microsoft.com/office/drawing/2015/10/21/chartex" xmlns:cx3="http://schemas.microsoft.com/office/drawing/2016/5/9/chartex" xmlns:cx4="http://schemas.microsoft.com/office/drawing/2016/5/10/chartex" xmlns:cx5="http://schemas.microsoft.com/office/drawing/2016/5/11/chartex" xmlns:cx6="http://schemas.microsoft.com/office/drawing/2016/5/12/chartex" xmlns:cx7="http://schemas.microsoft.com/office/drawing/2016/5/13/chartex" xmlns:cx8="http://schemas.microsoft.com/office/drawing/2016/5/14/chartex" xmlns:mc="http://schemas.openxmlformats.org/markup-compatibility/2006" xmlns:aink="http://schemas.microsoft.com/office/drawing/2016/ink" xmlns:am3d="http://schemas.microsoft.com/office/drawing/2017/model3d" xmlns:o="urn:schemas-microsoft-com:office:office" xmlns:oel="http://schemas.microsoft.com/office/2019/extlst" xmlns:r="http://schemas.openxmlformats.org/officeDocument/2006/relationships" xmlns:m="http://schemas.openxmlformats.org/officeDocument/2006/math" xmlns:v="urn:schemas-microsoft-com:vml" xmlns:wp14="http://schemas.microsoft.com/office/word/2010/wordprocessingDrawing" xmlns:wp="http://schemas.openxmlformats.org/drawingml/2006/wordprocessingDrawing" xmlns:w10="urn:schemas-microsoft-com:office:word" xmlns:w="http://schemas.openxmlformats.org/wordprocessingml/2006/main" xmlns:w14="http://schemas.microsoft.com/office/word/2010/wordml" xmlns:w15="http://schemas.microsoft.com/office/word/2012/wordml" xmlns:w16cex="http://schemas.microsoft.com/office/word/2018/wordml/cex" xmlns:w16cid="http://schemas.microsoft.com/office/word/2016/wordml/cid" xmlns:w16="http://schemas.microsoft.com/office/word/2018/wordml" xmlns:w16du="http://schemas.microsoft.com/office/word/2023/wordml/word16du" xmlns:w16sdtdh="http://schemas.microsoft.com/office/word/2020/wordml/sdtdatahash" xmlns:w16se="http://schemas.microsoft.com/office/word/2015/wordml/symex" xmlns:wpg="http://schemas.microsoft.com/office/word/2010/wordprocessingGroup" xmlns:wpi="http://schemas.microsoft.com/office/word/2010/wordprocessingInk" xmlns:wne="http://schemas.microsoft.com/office/word/2006/wordml" xmlns:wps="http://schemas.microsoft.com/office/word/2010/wordprocessingShape" mc:Ignorable="w14 w15 w16se w16cid w16 w16cex w16sdtdh w16du wp14">
   <w:tbl>
     <w:tblPr>
       <w:tblStyle w:val="TableGrid"/>
@@ -1956,21 +2351,12 @@
               <w:sz w:val="28"/>
             </w:rPr>
           </w:pPr>
-          <w:proofErr w:type="spellStart"/>
           <w:r>
             <w:rPr>
               <w:b/>
               <w:sz w:val="28"/>
             </w:rPr>
-            <w:t>Marwadi</w:t>
-          </w:r>
-          <w:proofErr w:type="spellEnd"/>
-          <w:r>
-            <w:rPr>
-              <w:b/>
-              <w:sz w:val="28"/>
-            </w:rPr>
-            <w:t xml:space="preserve"> University</w:t>
+            <w:t>Marwadi University</w:t>
           </w:r>
         </w:p>
         <w:p>
@@ -2221,6 +2607,13 @@
             </w:rPr>
             <w:t>Date:</w:t>
           </w:r>
+          <w:r>
+            <w:rPr>
+              <w:b/>
+              <w:szCs w:val="20"/>
+            </w:rPr>
+            <w:t xml:space="preserve"> 03-09-2024</w:t>
+          </w:r>
         </w:p>
       </w:tc>
       <w:tc>
@@ -2262,6 +2655,13 @@
             </w:rPr>
             <w:t>lment No:</w:t>
           </w:r>
+          <w:r>
+            <w:rPr>
+              <w:b/>
+              <w:szCs w:val="20"/>
+            </w:rPr>
+            <w:t xml:space="preserve"> 92200133030</w:t>
+          </w:r>
         </w:p>
       </w:tc>
     </w:tr>
@@ -2284,7 +2684,7 @@
 </file>
 
 <file path=word/numbering.xml><?xml version="1.0" encoding="utf-8"?>
-<w:numbering xmlns:wpc="http://schemas.microsoft.com/office/word/2010/wordprocessingCanvas" xmlns:cx="http://schemas.microsoft.com/office/drawing/2014/chartex" xmlns:cx1="http://schemas.microsoft.com/office/drawing/2015/9/8/chartex" xmlns:cx2="http://schemas.microsoft.com/office/drawing/2015/10/21/chartex" xmlns:cx3="http://schemas.microsoft.com/office/drawing/2016/5/9/chartex" xmlns:cx4="http://schemas.microsoft.com/office/drawing/2016/5/10/chartex" xmlns:cx5="http://schemas.microsoft.com/office/drawing/2016/5/11/chartex" xmlns:cx6="http://schemas.microsoft.com/office/drawing/2016/5/12/chartex" xmlns:cx7="http://schemas.microsoft.com/office/drawing/2016/5/13/chartex" xmlns:cx8="http://schemas.microsoft.com/office/drawing/2016/5/14/chartex" xmlns:mc="http://schemas.openxmlformats.org/markup-compatibility/2006" xmlns:aink="http://schemas.microsoft.com/office/drawing/2016/ink" xmlns:am3d="http://schemas.microsoft.com/office/drawing/2017/model3d" xmlns:o="urn:schemas-microsoft-com:office:office" xmlns:oel="http://schemas.microsoft.com/office/2019/extlst" xmlns:r="http://schemas.openxmlformats.org/officeDocument/2006/relationships" xmlns:m="http://schemas.openxmlformats.org/officeDocument/2006/math" xmlns:v="urn:schemas-microsoft-com:vml" xmlns:wp14="http://schemas.microsoft.com/office/word/2010/wordprocessingDrawing" xmlns:wp="http://schemas.openxmlformats.org/drawingml/2006/wordprocessingDrawing" xmlns:w10="urn:schemas-microsoft-com:office:word" xmlns:w="http://schemas.openxmlformats.org/wordprocessingml/2006/main" xmlns:w14="http://schemas.microsoft.com/office/word/2010/wordml" xmlns:w15="http://schemas.microsoft.com/office/word/2012/wordml" xmlns:w16cex="http://schemas.microsoft.com/office/word/2018/wordml/cex" xmlns:w16cid="http://schemas.microsoft.com/office/word/2016/wordml/cid" xmlns:w16="http://schemas.microsoft.com/office/word/2018/wordml" xmlns:w16sdtdh="http://schemas.microsoft.com/office/word/2020/wordml/sdtdatahash" xmlns:w16se="http://schemas.microsoft.com/office/word/2015/wordml/symex" xmlns:wpg="http://schemas.microsoft.com/office/word/2010/wordprocessingGroup" xmlns:wpi="http://schemas.microsoft.com/office/word/2010/wordprocessingInk" xmlns:wne="http://schemas.microsoft.com/office/word/2006/wordml" xmlns:wps="http://schemas.microsoft.com/office/word/2010/wordprocessingShape" mc:Ignorable="w14 w15 w16se w16cid w16 w16cex w16sdtdh wp14">
+<w:numbering xmlns:wpc="http://schemas.microsoft.com/office/word/2010/wordprocessingCanvas" xmlns:cx="http://schemas.microsoft.com/office/drawing/2014/chartex" xmlns:cx1="http://schemas.microsoft.com/office/drawing/2015/9/8/chartex" xmlns:cx2="http://schemas.microsoft.com/office/drawing/2015/10/21/chartex" xmlns:cx3="http://schemas.microsoft.com/office/drawing/2016/5/9/chartex" xmlns:cx4="http://schemas.microsoft.com/office/drawing/2016/5/10/chartex" xmlns:cx5="http://schemas.microsoft.com/office/drawing/2016/5/11/chartex" xmlns:cx6="http://schemas.microsoft.com/office/drawing/2016/5/12/chartex" xmlns:cx7="http://schemas.microsoft.com/office/drawing/2016/5/13/chartex" xmlns:cx8="http://schemas.microsoft.com/office/drawing/2016/5/14/chartex" xmlns:mc="http://schemas.openxmlformats.org/markup-compatibility/2006" xmlns:aink="http://schemas.microsoft.com/office/drawing/2016/ink" xmlns:am3d="http://schemas.microsoft.com/office/drawing/2017/model3d" xmlns:o="urn:schemas-microsoft-com:office:office" xmlns:oel="http://schemas.microsoft.com/office/2019/extlst" xmlns:r="http://schemas.openxmlformats.org/officeDocument/2006/relationships" xmlns:m="http://schemas.openxmlformats.org/officeDocument/2006/math" xmlns:v="urn:schemas-microsoft-com:vml" xmlns:wp14="http://schemas.microsoft.com/office/word/2010/wordprocessingDrawing" xmlns:wp="http://schemas.openxmlformats.org/drawingml/2006/wordprocessingDrawing" xmlns:w10="urn:schemas-microsoft-com:office:word" xmlns:w="http://schemas.openxmlformats.org/wordprocessingml/2006/main" xmlns:w14="http://schemas.microsoft.com/office/word/2010/wordml" xmlns:w15="http://schemas.microsoft.com/office/word/2012/wordml" xmlns:w16cex="http://schemas.microsoft.com/office/word/2018/wordml/cex" xmlns:w16cid="http://schemas.microsoft.com/office/word/2016/wordml/cid" xmlns:w16="http://schemas.microsoft.com/office/word/2018/wordml" xmlns:w16du="http://schemas.microsoft.com/office/word/2023/wordml/word16du" xmlns:w16sdtdh="http://schemas.microsoft.com/office/word/2020/wordml/sdtdatahash" xmlns:w16se="http://schemas.microsoft.com/office/word/2015/wordml/symex" xmlns:wpg="http://schemas.microsoft.com/office/word/2010/wordprocessingGroup" xmlns:wpi="http://schemas.microsoft.com/office/word/2010/wordprocessingInk" xmlns:wne="http://schemas.microsoft.com/office/word/2006/wordml" xmlns:wps="http://schemas.microsoft.com/office/word/2010/wordprocessingShape" mc:Ignorable="w14 w15 w16se w16cid w16 w16cex w16sdtdh w16du wp14">
   <w:abstractNum w:abstractNumId="0" w15:restartNumberingAfterBreak="0">
     <w:nsid w:val="02A92C7E"/>
     <w:multiLevelType w:val="hybridMultilevel"/>
@@ -5807,7 +6207,7 @@
       <w:lvlText w:val="%1."/>
       <w:lvlJc w:val="left"/>
       <w:pPr>
-        <w:ind w:left="720" w:hanging="360"/>
+        <w:ind w:left="1080" w:hanging="360"/>
       </w:pPr>
       <w:rPr>
         <w:rFonts w:hint="default"/>
@@ -5819,7 +6219,7 @@
       <w:lvlText w:val="%2."/>
       <w:lvlJc w:val="left"/>
       <w:pPr>
-        <w:ind w:left="1440" w:hanging="360"/>
+        <w:ind w:left="1800" w:hanging="360"/>
       </w:pPr>
     </w:lvl>
     <w:lvl w:ilvl="2" w:tplc="4009001B" w:tentative="1">
@@ -5828,7 +6228,7 @@
       <w:lvlText w:val="%3."/>
       <w:lvlJc w:val="right"/>
       <w:pPr>
-        <w:ind w:left="2160" w:hanging="180"/>
+        <w:ind w:left="2520" w:hanging="180"/>
       </w:pPr>
     </w:lvl>
     <w:lvl w:ilvl="3" w:tplc="4009000F" w:tentative="1">
@@ -5837,7 +6237,7 @@
       <w:lvlText w:val="%4."/>
       <w:lvlJc w:val="left"/>
       <w:pPr>
-        <w:ind w:left="2880" w:hanging="360"/>
+        <w:ind w:left="3240" w:hanging="360"/>
       </w:pPr>
     </w:lvl>
     <w:lvl w:ilvl="4" w:tplc="40090019" w:tentative="1">
@@ -5846,7 +6246,7 @@
       <w:lvlText w:val="%5."/>
       <w:lvlJc w:val="left"/>
       <w:pPr>
-        <w:ind w:left="3600" w:hanging="360"/>
+        <w:ind w:left="3960" w:hanging="360"/>
       </w:pPr>
     </w:lvl>
     <w:lvl w:ilvl="5" w:tplc="4009001B" w:tentative="1">
@@ -5855,7 +6255,7 @@
       <w:lvlText w:val="%6."/>
       <w:lvlJc w:val="right"/>
       <w:pPr>
-        <w:ind w:left="4320" w:hanging="180"/>
+        <w:ind w:left="4680" w:hanging="180"/>
       </w:pPr>
     </w:lvl>
     <w:lvl w:ilvl="6" w:tplc="4009000F" w:tentative="1">
@@ -5864,7 +6264,7 @@
       <w:lvlText w:val="%7."/>
       <w:lvlJc w:val="left"/>
       <w:pPr>
-        <w:ind w:left="5040" w:hanging="360"/>
+        <w:ind w:left="5400" w:hanging="360"/>
       </w:pPr>
     </w:lvl>
     <w:lvl w:ilvl="7" w:tplc="40090019" w:tentative="1">
@@ -5873,7 +6273,7 @@
       <w:lvlText w:val="%8."/>
       <w:lvlJc w:val="left"/>
       <w:pPr>
-        <w:ind w:left="5760" w:hanging="360"/>
+        <w:ind w:left="6120" w:hanging="360"/>
       </w:pPr>
     </w:lvl>
     <w:lvl w:ilvl="8" w:tplc="4009001B" w:tentative="1">
@@ -5882,7 +6282,7 @@
       <w:lvlText w:val="%9."/>
       <w:lvlJc w:val="right"/>
       <w:pPr>
-        <w:ind w:left="6480" w:hanging="180"/>
+        <w:ind w:left="6840" w:hanging="180"/>
       </w:pPr>
     </w:lvl>
   </w:abstractNum>
@@ -6602,7 +7002,7 @@
 </file>
 
 <file path=word/styles.xml><?xml version="1.0" encoding="utf-8"?>
-<w:styles xmlns:mc="http://schemas.openxmlformats.org/markup-compatibility/2006" xmlns:r="http://schemas.openxmlformats.org/officeDocument/2006/relationships" xmlns:w="http://schemas.openxmlformats.org/wordprocessingml/2006/main" xmlns:w14="http://schemas.microsoft.com/office/word/2010/wordml" xmlns:w15="http://schemas.microsoft.com/office/word/2012/wordml" xmlns:w16cex="http://schemas.microsoft.com/office/word/2018/wordml/cex" xmlns:w16cid="http://schemas.microsoft.com/office/word/2016/wordml/cid" xmlns:w16="http://schemas.microsoft.com/office/word/2018/wordml" xmlns:w16sdtdh="http://schemas.microsoft.com/office/word/2020/wordml/sdtdatahash" xmlns:w16se="http://schemas.microsoft.com/office/word/2015/wordml/symex" mc:Ignorable="w14 w15 w16se w16cid w16 w16cex w16sdtdh">
+<w:styles xmlns:mc="http://schemas.openxmlformats.org/markup-compatibility/2006" xmlns:r="http://schemas.openxmlformats.org/officeDocument/2006/relationships" xmlns:w="http://schemas.openxmlformats.org/wordprocessingml/2006/main" xmlns:w14="http://schemas.microsoft.com/office/word/2010/wordml" xmlns:w15="http://schemas.microsoft.com/office/word/2012/wordml" xmlns:w16cex="http://schemas.microsoft.com/office/word/2018/wordml/cex" xmlns:w16cid="http://schemas.microsoft.com/office/word/2016/wordml/cid" xmlns:w16="http://schemas.microsoft.com/office/word/2018/wordml" xmlns:w16du="http://schemas.microsoft.com/office/word/2023/wordml/word16du" xmlns:w16sdtdh="http://schemas.microsoft.com/office/word/2020/wordml/sdtdatahash" xmlns:w16se="http://schemas.microsoft.com/office/word/2015/wordml/symex" mc:Ignorable="w14 w15 w16se w16cid w16 w16cex w16sdtdh w16du">
   <w:docDefaults>
     <w:rPrDefault>
       <w:rPr>

</xml_diff>